<commit_message>
Ultimos cambios realizados antes de la entrega.
</commit_message>
<xml_diff>
--- a/Documentacion DB.docx
+++ b/Documentacion DB.docx
@@ -774,7 +774,31 @@
           <w:shd w:val="clear" w:color="auto" w:fill="FFFFFF"/>
           <w:lang w:val="es-ES"/>
         </w:rPr>
-        <w:t>    - Aplicación de administración noticias desarrollada con Windows Forms o WPF, se comunicará con la API para acceder a los datos.</w:t>
+        <w:t xml:space="preserve">    - Aplicación de administración noticias desarrollada con Windows </w:t>
+      </w:r>
+      <w:proofErr w:type="spellStart"/>
+      <w:r>
+        <w:rPr>
+          <w:rFonts w:ascii="Segoe UI" w:hAnsi="Segoe UI" w:cs="Segoe UI"/>
+          <w:color w:val="343A40"/>
+          <w:sz w:val="23"/>
+          <w:szCs w:val="23"/>
+          <w:shd w:val="clear" w:color="auto" w:fill="FFFFFF"/>
+          <w:lang w:val="es-ES"/>
+        </w:rPr>
+        <w:t>Forms</w:t>
+      </w:r>
+      <w:proofErr w:type="spellEnd"/>
+      <w:r>
+        <w:rPr>
+          <w:rFonts w:ascii="Segoe UI" w:hAnsi="Segoe UI" w:cs="Segoe UI"/>
+          <w:color w:val="343A40"/>
+          <w:sz w:val="23"/>
+          <w:szCs w:val="23"/>
+          <w:shd w:val="clear" w:color="auto" w:fill="FFFFFF"/>
+          <w:lang w:val="es-ES"/>
+        </w:rPr>
+        <w:t xml:space="preserve"> o WPF, se comunicará con la API para acceder a los datos.</w:t>
       </w:r>
     </w:p>
     <w:p>
@@ -885,39 +909,89 @@
     <w:p>
       <w:pPr>
         <w:pStyle w:val="Caption"/>
-        <w:rPr>
-          <w:lang w:val="es-DO"/>
-        </w:rPr>
-      </w:pPr>
-      <w:r>
-        <w:t xml:space="preserve">Ilustración </w:t>
-      </w:r>
-      <w:r>
-        <w:fldChar w:fldCharType="begin"/>
-      </w:r>
-      <w:r>
-        <w:instrText xml:space="preserve"> SEQ Ilustración \* ARABIC </w:instrText>
-      </w:r>
-      <w:r>
-        <w:fldChar w:fldCharType="separate"/>
-      </w:r>
+      </w:pPr>
+      <w:proofErr w:type="spellStart"/>
+      <w:r>
+        <w:t>Ilustración</w:t>
+      </w:r>
+      <w:proofErr w:type="spellEnd"/>
+      <w:r>
+        <w:t xml:space="preserve"> </w:t>
+      </w:r>
+      <w:fldSimple w:instr=" SEQ Ilustración \* ARABIC ">
+        <w:r>
+          <w:rPr>
+            <w:noProof/>
+          </w:rPr>
+          <w:t>1</w:t>
+        </w:r>
+      </w:fldSimple>
+      <w:r>
+        <w:t xml:space="preserve"> </w:t>
+      </w:r>
+      <w:proofErr w:type="spellStart"/>
+      <w:r>
+        <w:t>Diagrama</w:t>
+      </w:r>
+      <w:proofErr w:type="spellEnd"/>
+      <w:r>
+        <w:t xml:space="preserve"> </w:t>
+      </w:r>
+      <w:proofErr w:type="spellStart"/>
+      <w:r>
+        <w:t>Entidad-Relación</w:t>
+      </w:r>
+      <w:proofErr w:type="spellEnd"/>
+    </w:p>
+    <w:p>
       <w:r>
         <w:rPr>
           <w:noProof/>
         </w:rPr>
-        <w:t>1</w:t>
-      </w:r>
-      <w:r>
-        <w:rPr>
-          <w:noProof/>
-        </w:rPr>
-        <w:fldChar w:fldCharType="end"/>
-      </w:r>
-      <w:r>
-        <w:t xml:space="preserve"> Diagrama Entidad-Relación</w:t>
-      </w:r>
-    </w:p>
-    <w:p/>
+        <w:lastRenderedPageBreak/>
+        <w:drawing>
+          <wp:inline distT="0" distB="0" distL="0" distR="0" wp14:anchorId="14502F58" wp14:editId="1DD3B3D3">
+            <wp:extent cx="5928360" cy="6304903"/>
+            <wp:effectExtent l="0" t="0" r="0" b="1270"/>
+            <wp:docPr id="1" name="Picture 1" descr="Diagram&#10;&#10;Description automatically generated"/>
+            <wp:cNvGraphicFramePr>
+              <a:graphicFrameLocks xmlns:a="http://schemas.openxmlformats.org/drawingml/2006/main" noChangeAspect="1"/>
+            </wp:cNvGraphicFramePr>
+            <a:graphic xmlns:a="http://schemas.openxmlformats.org/drawingml/2006/main">
+              <a:graphicData uri="http://schemas.openxmlformats.org/drawingml/2006/picture">
+                <pic:pic xmlns:pic="http://schemas.openxmlformats.org/drawingml/2006/picture">
+                  <pic:nvPicPr>
+                    <pic:cNvPr id="1" name="Picture 1" descr="Diagram&#10;&#10;Description automatically generated"/>
+                    <pic:cNvPicPr/>
+                  </pic:nvPicPr>
+                  <pic:blipFill>
+                    <a:blip r:embed="rId9">
+                      <a:extLst>
+                        <a:ext uri="{28A0092B-C50C-407E-A947-70E740481C1C}">
+                          <a14:useLocalDpi xmlns:a14="http://schemas.microsoft.com/office/drawing/2010/main" val="0"/>
+                        </a:ext>
+                      </a:extLst>
+                    </a:blip>
+                    <a:stretch>
+                      <a:fillRect/>
+                    </a:stretch>
+                  </pic:blipFill>
+                  <pic:spPr>
+                    <a:xfrm>
+                      <a:off x="0" y="0"/>
+                      <a:ext cx="5934828" cy="6311782"/>
+                    </a:xfrm>
+                    <a:prstGeom prst="rect">
+                      <a:avLst/>
+                    </a:prstGeom>
+                  </pic:spPr>
+                </pic:pic>
+              </a:graphicData>
+            </a:graphic>
+          </wp:inline>
+        </w:drawing>
+      </w:r>
+    </w:p>
     <w:sectPr>
       <w:pgSz w:w="15840" w:h="12240" w:orient="landscape"/>
       <w:pgMar w:top="1440" w:right="1440" w:bottom="1440" w:left="1440" w:header="720" w:footer="720" w:gutter="0"/>

</xml_diff>